<commit_message>
this with new solutions
</commit_message>
<xml_diff>
--- a/MachineLearning/20CS6037FS14Assignment1.docx
+++ b/MachineLearning/20CS6037FS14Assignment1.docx
@@ -1,6 +1,6 @@
 
 <file path=word/document.xml><?xml version="1.0" encoding="utf-8"?>
-<w:document xmlns:wpc="http://schemas.microsoft.com/office/word/2010/wordprocessingCanvas" xmlns:mo="http://schemas.microsoft.com/office/mac/office/2008/main" xmlns:mc="http://schemas.openxmlformats.org/markup-compatibility/2006" xmlns:mv="urn:schemas-microsoft-com:mac:vml" xmlns:o="urn:schemas-microsoft-com:office:office" xmlns:r="http://schemas.openxmlformats.org/officeDocument/2006/relationships" xmlns:m="http://schemas.openxmlformats.org/officeDocument/2006/math" xmlns:v="urn:schemas-microsoft-com:vml" xmlns:wp14="http://schemas.microsoft.com/office/word/2010/wordprocessingDrawing" xmlns:wp="http://schemas.openxmlformats.org/drawingml/2006/wordprocessingDrawing" xmlns:w10="urn:schemas-microsoft-com:office:word" xmlns:w="http://schemas.openxmlformats.org/wordprocessingml/2006/main" xmlns:w14="http://schemas.microsoft.com/office/word/2010/wordml" xmlns:wpg="http://schemas.microsoft.com/office/word/2010/wordprocessingGroup" xmlns:wpi="http://schemas.microsoft.com/office/word/2010/wordprocessingInk" xmlns:wne="http://schemas.microsoft.com/office/word/2006/wordml" xmlns:wps="http://schemas.microsoft.com/office/word/2010/wordprocessingShape" mc:Ignorable="w14 wp14">
+<w:document xmlns:ve="http://schemas.openxmlformats.org/markup-compatibility/2006" xmlns:o="urn:schemas-microsoft-com:office:office" xmlns:r="http://schemas.openxmlformats.org/officeDocument/2006/relationships" xmlns:m="http://schemas.openxmlformats.org/officeDocument/2006/math" xmlns:v="urn:schemas-microsoft-com:vml" xmlns:wp="http://schemas.openxmlformats.org/drawingml/2006/wordprocessingDrawing" xmlns:w10="urn:schemas-microsoft-com:office:word" xmlns:w="http://schemas.openxmlformats.org/wordprocessingml/2006/main" xmlns:wne="http://schemas.microsoft.com/office/word/2006/wordml">
   <w:body>
     <w:p>
       <w:pPr>
@@ -1642,6 +1642,182 @@
         <w:t>j</w:t>
       </w:r>
       <w:proofErr w:type="spellEnd"/>
+      <w:r>
+        <w:rPr>
+          <w:rFonts w:eastAsia="Times New Roman" w:cs="Times New Roman"/>
+          <w:bCs/>
+          <w:color w:val="000000"/>
+          <w:sz w:val="24"/>
+          <w:szCs w:val="24"/>
+        </w:rPr>
+        <w:t xml:space="preserve">), </w:t>
+      </w:r>
+      <w:r>
+        <w:rPr>
+          <w:rFonts w:eastAsia="Times New Roman" w:cs="Times New Roman"/>
+          <w:bCs/>
+          <w:color w:val="000000"/>
+          <w:sz w:val="24"/>
+          <w:szCs w:val="24"/>
+        </w:rPr>
+        <w:t>does NOT imply mutual independence.  Note: it is enough to give an example.</w:t>
+      </w:r>
+    </w:p>
+    <w:p>
+      <w:pPr>
+        <w:spacing w:after="0" w:line="240" w:lineRule="auto"/>
+        <w:rPr>
+          <w:rFonts w:eastAsia="Times New Roman" w:cs="Times New Roman"/>
+          <w:bCs/>
+          <w:color w:val="000000"/>
+          <w:sz w:val="24"/>
+          <w:szCs w:val="24"/>
+          <w:highlight w:val="yellow"/>
+        </w:rPr>
+      </w:pPr>
+      <w:r>
+        <w:rPr>
+          <w:rFonts w:eastAsia="Times New Roman" w:cs="Times New Roman"/>
+          <w:bCs/>
+          <w:color w:val="000000"/>
+          <w:sz w:val="24"/>
+          <w:szCs w:val="24"/>
+          <w:highlight w:val="yellow"/>
+        </w:rPr>
+        <w:t>SOLUTION 1</w:t>
+      </w:r>
+    </w:p>
+    <w:p>
+      <w:pPr>
+        <w:spacing w:after="0" w:line="240" w:lineRule="auto"/>
+        <w:rPr>
+          <w:rFonts w:eastAsia="Times New Roman" w:cs="Times New Roman"/>
+          <w:bCs/>
+          <w:color w:val="000000"/>
+          <w:sz w:val="24"/>
+          <w:szCs w:val="24"/>
+          <w:highlight w:val="yellow"/>
+        </w:rPr>
+      </w:pPr>
+      <w:r>
+        <w:rPr>
+          <w:rFonts w:eastAsia="Times New Roman" w:cs="Times New Roman"/>
+          <w:bCs/>
+          <w:color w:val="000000"/>
+          <w:sz w:val="24"/>
+          <w:szCs w:val="24"/>
+          <w:highlight w:val="yellow"/>
+        </w:rPr>
+        <w:t>SUPPOSE A BOX CONTAINS 4 TICKETS LABELLED BY</w:t>
+      </w:r>
+    </w:p>
+    <w:p>
+      <w:pPr>
+        <w:spacing w:after="0" w:line="240" w:lineRule="auto"/>
+        <w:rPr>
+          <w:rFonts w:eastAsia="Times New Roman" w:cs="Times New Roman"/>
+          <w:bCs/>
+          <w:color w:val="000000"/>
+          <w:sz w:val="24"/>
+          <w:szCs w:val="24"/>
+          <w:highlight w:val="yellow"/>
+        </w:rPr>
+      </w:pPr>
+      <w:r>
+        <w:rPr>
+          <w:rFonts w:eastAsia="Times New Roman" w:cs="Times New Roman"/>
+          <w:bCs/>
+          <w:color w:val="000000"/>
+          <w:sz w:val="24"/>
+          <w:szCs w:val="24"/>
+          <w:highlight w:val="yellow"/>
+        </w:rPr>
+        <w:t>331</w:t>
+      </w:r>
+      <w:r>
+        <w:rPr>
+          <w:rFonts w:eastAsia="Times New Roman" w:cs="Times New Roman"/>
+          <w:bCs/>
+          <w:color w:val="000000"/>
+          <w:sz w:val="24"/>
+          <w:szCs w:val="24"/>
+          <w:highlight w:val="yellow"/>
+        </w:rPr>
+        <w:tab/>
+        <w:t>323</w:t>
+      </w:r>
+      <w:r>
+        <w:rPr>
+          <w:rFonts w:eastAsia="Times New Roman" w:cs="Times New Roman"/>
+          <w:bCs/>
+          <w:color w:val="000000"/>
+          <w:sz w:val="24"/>
+          <w:szCs w:val="24"/>
+          <w:highlight w:val="yellow"/>
+        </w:rPr>
+        <w:tab/>
+        <w:t>233</w:t>
+      </w:r>
+      <w:r>
+        <w:rPr>
+          <w:rFonts w:eastAsia="Times New Roman" w:cs="Times New Roman"/>
+          <w:bCs/>
+          <w:color w:val="000000"/>
+          <w:sz w:val="24"/>
+          <w:szCs w:val="24"/>
+          <w:highlight w:val="yellow"/>
+        </w:rPr>
+        <w:tab/>
+        <w:t>333</w:t>
+      </w:r>
+    </w:p>
+    <w:p>
+      <w:pPr>
+        <w:spacing w:after="0" w:line="240" w:lineRule="auto"/>
+        <w:rPr>
+          <w:rFonts w:eastAsia="Times New Roman" w:cs="Times New Roman"/>
+          <w:bCs/>
+          <w:color w:val="000000"/>
+          <w:sz w:val="24"/>
+          <w:szCs w:val="24"/>
+          <w:highlight w:val="yellow"/>
+        </w:rPr>
+      </w:pPr>
+      <w:r>
+        <w:rPr>
+          <w:rFonts w:eastAsia="Times New Roman" w:cs="Times New Roman"/>
+          <w:bCs/>
+          <w:color w:val="000000"/>
+          <w:sz w:val="24"/>
+          <w:szCs w:val="24"/>
+          <w:highlight w:val="yellow"/>
+        </w:rPr>
+        <w:t>LET US CHOOSE ONE TICKET AT RANDOM, AND CONSIDER THE RANDOM EVENTS</w:t>
+      </w:r>
+    </w:p>
+    <w:p>
+      <w:pPr>
+        <w:spacing w:after="0" w:line="240" w:lineRule="auto"/>
+        <w:rPr>
+          <w:rFonts w:eastAsia="Times New Roman" w:cs="Times New Roman"/>
+          <w:bCs/>
+          <w:color w:val="000000"/>
+          <w:sz w:val="24"/>
+          <w:szCs w:val="24"/>
+          <w:highlight w:val="yellow"/>
+        </w:rPr>
+      </w:pPr>
+      <w:r>
+        <w:rPr>
+          <w:rFonts w:eastAsia="Times New Roman" w:cs="Times New Roman"/>
+          <w:bCs/>
+          <w:color w:val="000000"/>
+          <w:sz w:val="24"/>
+          <w:szCs w:val="24"/>
+          <w:highlight w:val="yellow"/>
+        </w:rPr>
+        <w:t>A1</w:t>
+      </w:r>
       <w:proofErr w:type="gramStart"/>
       <w:r>
         <w:rPr>
@@ -1650,8 +1826,9 @@
           <w:color w:val="000000"/>
           <w:sz w:val="24"/>
           <w:szCs w:val="24"/>
-        </w:rPr>
-        <w:t>),</w:t>
+          <w:highlight w:val="yellow"/>
+        </w:rPr>
+        <w:t>={</w:t>
       </w:r>
       <w:proofErr w:type="gramEnd"/>
       <w:r>
@@ -1661,18 +1838,474 @@
           <w:color w:val="000000"/>
           <w:sz w:val="24"/>
           <w:szCs w:val="24"/>
+          <w:highlight w:val="yellow"/>
+        </w:rPr>
+        <w:t>1 OCCURS AT THE FIRST PLACE}</w:t>
+      </w:r>
+    </w:p>
+    <w:p>
+      <w:pPr>
+        <w:spacing w:after="0" w:line="240" w:lineRule="auto"/>
+        <w:rPr>
+          <w:rFonts w:eastAsia="Times New Roman" w:cs="Times New Roman"/>
+          <w:bCs/>
+          <w:color w:val="000000"/>
+          <w:sz w:val="24"/>
+          <w:szCs w:val="24"/>
+          <w:highlight w:val="yellow"/>
+        </w:rPr>
+      </w:pPr>
+      <w:r>
+        <w:rPr>
+          <w:rFonts w:eastAsia="Times New Roman" w:cs="Times New Roman"/>
+          <w:bCs/>
+          <w:color w:val="000000"/>
+          <w:sz w:val="24"/>
+          <w:szCs w:val="24"/>
+          <w:highlight w:val="yellow"/>
+        </w:rPr>
+        <w:t>A2</w:t>
+      </w:r>
+      <w:proofErr w:type="gramStart"/>
+      <w:r>
+        <w:rPr>
+          <w:rFonts w:eastAsia="Times New Roman" w:cs="Times New Roman"/>
+          <w:bCs/>
+          <w:color w:val="000000"/>
+          <w:sz w:val="24"/>
+          <w:szCs w:val="24"/>
+          <w:highlight w:val="yellow"/>
+        </w:rPr>
+        <w:t>={</w:t>
+      </w:r>
+      <w:proofErr w:type="gramEnd"/>
+      <w:r>
+        <w:rPr>
+          <w:rFonts w:eastAsia="Times New Roman" w:cs="Times New Roman"/>
+          <w:bCs/>
+          <w:color w:val="000000"/>
+          <w:sz w:val="24"/>
+          <w:szCs w:val="24"/>
+          <w:highlight w:val="yellow"/>
+        </w:rPr>
+        <w:t>1 OCCURS AT THE SECOND PLACE}</w:t>
+      </w:r>
+    </w:p>
+    <w:p>
+      <w:pPr>
+        <w:spacing w:after="0" w:line="240" w:lineRule="auto"/>
+        <w:rPr>
+          <w:rFonts w:eastAsia="Times New Roman" w:cs="Times New Roman"/>
+          <w:bCs/>
+          <w:color w:val="000000"/>
+          <w:sz w:val="24"/>
+          <w:szCs w:val="24"/>
+          <w:highlight w:val="yellow"/>
+        </w:rPr>
+      </w:pPr>
+      <w:r>
+        <w:rPr>
+          <w:rFonts w:eastAsia="Times New Roman" w:cs="Times New Roman"/>
+          <w:bCs/>
+          <w:color w:val="000000"/>
+          <w:sz w:val="24"/>
+          <w:szCs w:val="24"/>
+          <w:highlight w:val="yellow"/>
+        </w:rPr>
+        <w:t>A3</w:t>
+      </w:r>
+      <w:proofErr w:type="gramStart"/>
+      <w:r>
+        <w:rPr>
+          <w:rFonts w:eastAsia="Times New Roman" w:cs="Times New Roman"/>
+          <w:bCs/>
+          <w:color w:val="000000"/>
+          <w:sz w:val="24"/>
+          <w:szCs w:val="24"/>
+          <w:highlight w:val="yellow"/>
+        </w:rPr>
+        <w:t>={</w:t>
+      </w:r>
+      <w:proofErr w:type="gramEnd"/>
+      <w:r>
+        <w:rPr>
+          <w:rFonts w:eastAsia="Times New Roman" w:cs="Times New Roman"/>
+          <w:bCs/>
+          <w:color w:val="000000"/>
+          <w:sz w:val="24"/>
+          <w:szCs w:val="24"/>
+          <w:highlight w:val="yellow"/>
+        </w:rPr>
+        <w:t>1 OCCURS AT THE THIRD PLACE}</w:t>
+      </w:r>
+    </w:p>
+    <w:p>
+      <w:pPr>
+        <w:spacing w:after="0" w:line="240" w:lineRule="auto"/>
+        <w:rPr>
+          <w:rFonts w:eastAsia="Times New Roman" w:cs="Times New Roman"/>
+          <w:bCs/>
+          <w:color w:val="000000"/>
+          <w:sz w:val="24"/>
+          <w:szCs w:val="24"/>
+          <w:highlight w:val="yellow"/>
+        </w:rPr>
+      </w:pPr>
+      <w:proofErr w:type="gramStart"/>
+      <w:r>
+        <w:rPr>
+          <w:rFonts w:eastAsia="Times New Roman" w:cs="Times New Roman"/>
+          <w:bCs/>
+          <w:color w:val="000000"/>
+          <w:sz w:val="24"/>
+          <w:szCs w:val="24"/>
+          <w:highlight w:val="yellow"/>
+        </w:rPr>
+        <w:t>P(</w:t>
+      </w:r>
+      <w:proofErr w:type="gramEnd"/>
+      <w:r>
+        <w:rPr>
+          <w:rFonts w:eastAsia="Times New Roman" w:cs="Times New Roman"/>
+          <w:bCs/>
+          <w:color w:val="000000"/>
+          <w:sz w:val="24"/>
+          <w:szCs w:val="24"/>
+          <w:highlight w:val="yellow"/>
+        </w:rPr>
+        <w:t>A1)=1/2</w:t>
+      </w:r>
+      <w:r>
+        <w:rPr>
+          <w:rFonts w:eastAsia="Times New Roman" w:cs="Times New Roman"/>
+          <w:bCs/>
+          <w:color w:val="000000"/>
+          <w:sz w:val="24"/>
+          <w:szCs w:val="24"/>
+          <w:highlight w:val="yellow"/>
+        </w:rPr>
+        <w:tab/>
+        <w:t>P(A2)=1/2</w:t>
+      </w:r>
+      <w:r>
+        <w:rPr>
+          <w:rFonts w:eastAsia="Times New Roman" w:cs="Times New Roman"/>
+          <w:bCs/>
+          <w:color w:val="000000"/>
+          <w:sz w:val="24"/>
+          <w:szCs w:val="24"/>
+          <w:highlight w:val="yellow"/>
+        </w:rPr>
+        <w:tab/>
+        <w:t>P(A3)=1/2</w:t>
+      </w:r>
+    </w:p>
+    <w:p>
+      <w:pPr>
+        <w:spacing w:after="0" w:line="240" w:lineRule="auto"/>
+        <w:rPr>
+          <w:rFonts w:eastAsia="Times New Roman" w:cs="Times New Roman"/>
+          <w:bCs/>
+          <w:color w:val="000000"/>
+          <w:sz w:val="24"/>
+          <w:szCs w:val="24"/>
+          <w:highlight w:val="yellow"/>
+        </w:rPr>
+      </w:pPr>
+    </w:p>
+    <w:p>
+      <w:pPr>
+        <w:spacing w:after="0" w:line="240" w:lineRule="auto"/>
+        <w:rPr>
+          <w:rFonts w:eastAsia="Times New Roman" w:cs="Times New Roman"/>
+          <w:bCs/>
+          <w:color w:val="000000"/>
+          <w:sz w:val="24"/>
+          <w:szCs w:val="24"/>
+          <w:highlight w:val="yellow"/>
+        </w:rPr>
+      </w:pPr>
+      <w:r>
+        <w:rPr>
+          <w:rFonts w:eastAsia="Times New Roman" w:cs="Times New Roman"/>
+          <w:bCs/>
+          <w:color w:val="000000"/>
+          <w:sz w:val="24"/>
+          <w:szCs w:val="24"/>
+          <w:highlight w:val="yellow"/>
+        </w:rPr>
+        <w:t>A1A2</w:t>
+      </w:r>
+      <w:proofErr w:type="gramStart"/>
+      <w:r>
+        <w:rPr>
+          <w:rFonts w:eastAsia="Times New Roman" w:cs="Times New Roman"/>
+          <w:bCs/>
+          <w:color w:val="000000"/>
+          <w:sz w:val="24"/>
+          <w:szCs w:val="24"/>
+          <w:highlight w:val="yellow"/>
+        </w:rPr>
+        <w:t>={</w:t>
+      </w:r>
+      <w:proofErr w:type="gramEnd"/>
+      <w:r>
+        <w:rPr>
+          <w:rFonts w:eastAsia="Times New Roman" w:cs="Times New Roman"/>
+          <w:bCs/>
+          <w:color w:val="000000"/>
+          <w:sz w:val="24"/>
+          <w:szCs w:val="24"/>
+          <w:highlight w:val="yellow"/>
+        </w:rPr>
+        <w:t>112}</w:t>
+      </w:r>
+      <w:r>
+        <w:rPr>
+          <w:rFonts w:eastAsia="Times New Roman" w:cs="Times New Roman"/>
+          <w:bCs/>
+          <w:color w:val="000000"/>
+          <w:sz w:val="24"/>
+          <w:szCs w:val="24"/>
+          <w:highlight w:val="yellow"/>
+        </w:rPr>
+        <w:tab/>
+        <w:t>A1A3={121}</w:t>
+      </w:r>
+      <w:r>
+        <w:rPr>
+          <w:rFonts w:eastAsia="Times New Roman" w:cs="Times New Roman"/>
+          <w:bCs/>
+          <w:color w:val="000000"/>
+          <w:sz w:val="24"/>
+          <w:szCs w:val="24"/>
+          <w:highlight w:val="yellow"/>
+        </w:rPr>
+        <w:tab/>
+        <w:t>A2A3={211}</w:t>
+      </w:r>
+    </w:p>
+    <w:p>
+      <w:pPr>
+        <w:spacing w:after="0" w:line="240" w:lineRule="auto"/>
+        <w:rPr>
+          <w:rFonts w:eastAsia="Times New Roman" w:cs="Times New Roman"/>
+          <w:bCs/>
+          <w:color w:val="000000"/>
+          <w:sz w:val="24"/>
+          <w:szCs w:val="24"/>
+          <w:highlight w:val="yellow"/>
+        </w:rPr>
+      </w:pPr>
+      <w:proofErr w:type="gramStart"/>
+      <w:r>
+        <w:rPr>
+          <w:rFonts w:eastAsia="Times New Roman" w:cs="Times New Roman"/>
+          <w:bCs/>
+          <w:color w:val="000000"/>
+          <w:sz w:val="24"/>
+          <w:szCs w:val="24"/>
+          <w:highlight w:val="yellow"/>
+        </w:rPr>
+        <w:t>P(</w:t>
+      </w:r>
+      <w:proofErr w:type="gramEnd"/>
+      <w:r>
+        <w:rPr>
+          <w:rFonts w:eastAsia="Times New Roman" w:cs="Times New Roman"/>
+          <w:bCs/>
+          <w:color w:val="000000"/>
+          <w:sz w:val="24"/>
+          <w:szCs w:val="24"/>
+          <w:highlight w:val="yellow"/>
+        </w:rPr>
+        <w:t>A1A2)=P(A1A3)=P(A2A3)=1/4.</w:t>
+      </w:r>
+    </w:p>
+    <w:p>
+      <w:pPr>
+        <w:spacing w:after="0" w:line="240" w:lineRule="auto"/>
+        <w:rPr>
+          <w:rFonts w:eastAsia="Times New Roman" w:cs="Times New Roman"/>
+          <w:bCs/>
+          <w:color w:val="000000"/>
+          <w:sz w:val="24"/>
+          <w:szCs w:val="24"/>
+          <w:highlight w:val="yellow"/>
+        </w:rPr>
+      </w:pPr>
+      <w:r>
+        <w:rPr>
+          <w:rFonts w:eastAsia="Times New Roman" w:cs="Times New Roman"/>
+          <w:bCs/>
+          <w:color w:val="000000"/>
+          <w:sz w:val="24"/>
+          <w:szCs w:val="24"/>
+          <w:highlight w:val="yellow"/>
+        </w:rPr>
+        <w:t xml:space="preserve">So we conclude that the three events A1, A2, A3 are </w:t>
+      </w:r>
+      <w:proofErr w:type="spellStart"/>
+      <w:r>
+        <w:rPr>
+          <w:rFonts w:eastAsia="Times New Roman" w:cs="Times New Roman"/>
+          <w:bCs/>
+          <w:color w:val="000000"/>
+          <w:sz w:val="24"/>
+          <w:szCs w:val="24"/>
+          <w:highlight w:val="yellow"/>
+        </w:rPr>
+        <w:t>pairwise</w:t>
+      </w:r>
+      <w:proofErr w:type="spellEnd"/>
+      <w:r>
+        <w:rPr>
+          <w:rFonts w:eastAsia="Times New Roman" w:cs="Times New Roman"/>
+          <w:bCs/>
+          <w:color w:val="000000"/>
+          <w:sz w:val="24"/>
+          <w:szCs w:val="24"/>
+          <w:highlight w:val="yellow"/>
+        </w:rPr>
+        <w:t xml:space="preserve"> independent.</w:t>
+      </w:r>
+    </w:p>
+    <w:p>
+      <w:pPr>
+        <w:spacing w:after="0" w:line="240" w:lineRule="auto"/>
+        <w:rPr>
+          <w:rFonts w:eastAsia="Times New Roman" w:cs="Times New Roman"/>
+          <w:bCs/>
+          <w:color w:val="000000"/>
+          <w:sz w:val="24"/>
+          <w:szCs w:val="24"/>
+          <w:highlight w:val="yellow"/>
+        </w:rPr>
+      </w:pPr>
+      <w:r>
+        <w:rPr>
+          <w:rFonts w:eastAsia="Times New Roman" w:cs="Times New Roman"/>
+          <w:bCs/>
+          <w:color w:val="000000"/>
+          <w:sz w:val="24"/>
+          <w:szCs w:val="24"/>
+          <w:highlight w:val="yellow"/>
+        </w:rPr>
+        <w:t>However</w:t>
+      </w:r>
+    </w:p>
+    <w:p>
+      <w:pPr>
+        <w:spacing w:after="0" w:line="240" w:lineRule="auto"/>
+        <w:rPr>
+          <w:rFonts w:eastAsia="Times New Roman" w:cs="Times New Roman"/>
+          <w:bCs/>
+          <w:color w:val="000000"/>
+          <w:sz w:val="24"/>
+          <w:szCs w:val="24"/>
+          <w:highlight w:val="yellow"/>
+        </w:rPr>
+      </w:pPr>
+      <w:r>
+        <w:rPr>
+          <w:rFonts w:eastAsia="Times New Roman" w:cs="Times New Roman"/>
+          <w:bCs/>
+          <w:color w:val="000000"/>
+          <w:sz w:val="24"/>
+          <w:szCs w:val="24"/>
+          <w:highlight w:val="yellow"/>
+        </w:rPr>
+        <w:t>A1A2A3=f</w:t>
+      </w:r>
+    </w:p>
+    <w:p>
+      <w:pPr>
+        <w:spacing w:after="0" w:line="240" w:lineRule="auto"/>
+        <w:rPr>
+          <w:rFonts w:eastAsia="Times New Roman" w:cs="Times New Roman"/>
+          <w:bCs/>
+          <w:color w:val="000000"/>
+          <w:sz w:val="24"/>
+          <w:szCs w:val="24"/>
+        </w:rPr>
+      </w:pPr>
+      <w:proofErr w:type="gramStart"/>
+      <w:r>
+        <w:rPr>
+          <w:rFonts w:eastAsia="Times New Roman" w:cs="Times New Roman"/>
+          <w:bCs/>
+          <w:color w:val="000000"/>
+          <w:sz w:val="24"/>
+          <w:szCs w:val="24"/>
+          <w:highlight w:val="yellow"/>
+        </w:rPr>
+        <w:t>P(</w:t>
+      </w:r>
+      <w:proofErr w:type="gramEnd"/>
+      <w:r>
+        <w:rPr>
+          <w:rFonts w:eastAsia="Times New Roman" w:cs="Times New Roman"/>
+          <w:bCs/>
+          <w:color w:val="000000"/>
+          <w:sz w:val="24"/>
+          <w:szCs w:val="24"/>
+          <w:highlight w:val="yellow"/>
+        </w:rPr>
+        <w:t>A1A2A3)=0¹P(A1)P(A2)P(A3)=(1/2)3</w:t>
+      </w:r>
+    </w:p>
+    <w:p>
+      <w:pPr>
+        <w:spacing w:before="100" w:beforeAutospacing="1" w:after="100" w:afterAutospacing="1" w:line="240" w:lineRule="auto"/>
+        <w:rPr>
+          <w:rFonts w:eastAsia="Times New Roman" w:cs="Times New Roman"/>
+          <w:bCs/>
+          <w:color w:val="000000"/>
+          <w:sz w:val="24"/>
+          <w:szCs w:val="24"/>
+        </w:rPr>
+      </w:pPr>
+      <w:r>
+        <w:rPr>
+          <w:rFonts w:eastAsia="Times New Roman" w:cs="Times New Roman"/>
+          <w:b/>
+          <w:color w:val="000000"/>
+          <w:sz w:val="24"/>
+          <w:szCs w:val="24"/>
+        </w:rPr>
+        <w:t>CONCLUSION:</w:t>
+      </w:r>
+      <w:r>
+        <w:rPr>
+          <w:rFonts w:eastAsia="Times New Roman" w:cs="Times New Roman"/>
+          <w:bCs/>
+          <w:color w:val="000000"/>
+          <w:sz w:val="24"/>
+          <w:szCs w:val="24"/>
         </w:rPr>
         <w:t xml:space="preserve"> </w:t>
       </w:r>
-      <w:r>
-        <w:rPr>
-          <w:rFonts w:eastAsia="Times New Roman" w:cs="Times New Roman"/>
-          <w:bCs/>
-          <w:color w:val="000000"/>
-          <w:sz w:val="24"/>
-          <w:szCs w:val="24"/>
-        </w:rPr>
-        <w:t>does NOT imply mutual independence.  Note: it is enough to give an example.</w:t>
+      <w:proofErr w:type="spellStart"/>
+      <w:r>
+        <w:rPr>
+          <w:rFonts w:eastAsia="Times New Roman" w:cs="Times New Roman"/>
+          <w:bCs/>
+          <w:color w:val="000000"/>
+          <w:sz w:val="24"/>
+          <w:szCs w:val="24"/>
+        </w:rPr>
+        <w:t>Pairwise</w:t>
+      </w:r>
+      <w:proofErr w:type="spellEnd"/>
+      <w:r>
+        <w:rPr>
+          <w:rFonts w:eastAsia="Times New Roman" w:cs="Times New Roman"/>
+          <w:bCs/>
+          <w:color w:val="000000"/>
+          <w:sz w:val="24"/>
+          <w:szCs w:val="24"/>
+        </w:rPr>
+        <w:t xml:space="preserve"> independence of a given set of random events does not imply that these events are mutually independent.</w:t>
       </w:r>
     </w:p>
     <w:p>
@@ -1708,19 +2341,266 @@
         <w:spacing w:before="100" w:beforeAutospacing="1" w:after="100" w:afterAutospacing="1" w:line="240" w:lineRule="auto"/>
         <w:rPr>
           <w:rFonts w:eastAsia="Times New Roman" w:cs="Times New Roman"/>
-          <w:b/>
-          <w:bCs/>
-          <w:color w:val="000000"/>
-          <w:sz w:val="24"/>
-          <w:szCs w:val="24"/>
-        </w:rPr>
-      </w:pPr>
+          <w:sz w:val="24"/>
+          <w:szCs w:val="24"/>
+          <w:highlight w:val="yellow"/>
+        </w:rPr>
+      </w:pPr>
+      <w:r>
+        <w:rPr>
+          <w:rFonts w:eastAsia="Times New Roman" w:cs="Times New Roman"/>
+          <w:sz w:val="24"/>
+          <w:szCs w:val="24"/>
+          <w:highlight w:val="yellow"/>
+        </w:rPr>
+        <w:t xml:space="preserve">Solution: </w:t>
+      </w:r>
     </w:p>
     <w:p>
       <w:pPr>
+        <w:pStyle w:val="ListParagraph"/>
         <w:spacing w:before="100" w:beforeAutospacing="1" w:after="100" w:afterAutospacing="1" w:line="240" w:lineRule="auto"/>
         <w:rPr>
           <w:rFonts w:eastAsia="Times New Roman" w:cs="Times New Roman"/>
+          <w:sz w:val="24"/>
+          <w:szCs w:val="24"/>
+          <w:highlight w:val="yellow"/>
+        </w:rPr>
+      </w:pPr>
+      <w:r>
+        <w:rPr>
+          <w:rFonts w:eastAsia="Times New Roman" w:cs="Times New Roman"/>
+          <w:sz w:val="24"/>
+          <w:szCs w:val="24"/>
+          <w:highlight w:val="yellow"/>
+        </w:rPr>
+        <w:t>For example, for four events A, B, C, D to be mutually independent, we must have</w:t>
+      </w:r>
+    </w:p>
+    <w:p>
+      <w:pPr>
+        <w:pStyle w:val="ListParagraph"/>
+        <w:spacing w:before="100" w:beforeAutospacing="1" w:after="100" w:afterAutospacing="1" w:line="240" w:lineRule="auto"/>
+        <w:rPr>
+          <w:rFonts w:eastAsia="Times New Roman" w:cs="Times New Roman"/>
+          <w:sz w:val="24"/>
+          <w:szCs w:val="24"/>
+          <w:highlight w:val="yellow"/>
+        </w:rPr>
+      </w:pPr>
+      <w:r>
+        <w:rPr>
+          <w:rFonts w:eastAsia="Times New Roman" w:cs="Times New Roman" w:hint="eastAsia"/>
+          <w:sz w:val="24"/>
+          <w:szCs w:val="24"/>
+          <w:highlight w:val="yellow"/>
+        </w:rPr>
+        <w:t xml:space="preserve"> </w:t>
+      </w:r>
+      <w:r>
+        <w:rPr>
+          <w:rFonts w:eastAsia="Times New Roman" w:cs="Times New Roman" w:hint="eastAsia"/>
+          <w:sz w:val="24"/>
+          <w:szCs w:val="24"/>
+          <w:highlight w:val="yellow"/>
+        </w:rPr>
+        <w:tab/>
+      </w:r>
+      <w:proofErr w:type="gramStart"/>
+      <w:r>
+        <w:rPr>
+          <w:rFonts w:eastAsia="Times New Roman" w:cs="Times New Roman" w:hint="eastAsia"/>
+          <w:sz w:val="24"/>
+          <w:szCs w:val="24"/>
+          <w:highlight w:val="yellow"/>
+        </w:rPr>
+        <w:t>P(</w:t>
+      </w:r>
+      <w:proofErr w:type="gramEnd"/>
+      <w:r>
+        <w:rPr>
+          <w:rFonts w:eastAsia="Times New Roman" w:cs="Times New Roman" w:hint="eastAsia"/>
+          <w:sz w:val="24"/>
+          <w:szCs w:val="24"/>
+          <w:highlight w:val="yellow"/>
+        </w:rPr>
+        <w:t>A∩B∩C∩D) = P(A)P(B)P(C)P(D),</w:t>
+      </w:r>
+    </w:p>
+    <w:p>
+      <w:pPr>
+        <w:pStyle w:val="ListParagraph"/>
+        <w:spacing w:before="100" w:beforeAutospacing="1" w:after="100" w:afterAutospacing="1" w:line="240" w:lineRule="auto"/>
+        <w:rPr>
+          <w:rFonts w:eastAsia="Times New Roman" w:cs="Times New Roman" w:hint="eastAsia"/>
+          <w:sz w:val="24"/>
+          <w:szCs w:val="24"/>
+          <w:highlight w:val="yellow"/>
+        </w:rPr>
+      </w:pPr>
+      <w:proofErr w:type="gramStart"/>
+      <w:r>
+        <w:rPr>
+          <w:rFonts w:eastAsia="Times New Roman" w:cs="Times New Roman" w:hint="eastAsia"/>
+          <w:sz w:val="24"/>
+          <w:szCs w:val="24"/>
+          <w:highlight w:val="yellow"/>
+        </w:rPr>
+        <w:t>P(</w:t>
+      </w:r>
+      <w:proofErr w:type="gramEnd"/>
+      <w:r>
+        <w:rPr>
+          <w:rFonts w:eastAsia="Times New Roman" w:cs="Times New Roman" w:hint="eastAsia"/>
+          <w:sz w:val="24"/>
+          <w:szCs w:val="24"/>
+          <w:highlight w:val="yellow"/>
+        </w:rPr>
+        <w:t>A∩B∩C) = P(A)P(B)P(C),</w:t>
+      </w:r>
+    </w:p>
+    <w:p>
+      <w:pPr>
+        <w:pStyle w:val="ListParagraph"/>
+        <w:spacing w:before="100" w:beforeAutospacing="1" w:after="100" w:afterAutospacing="1" w:line="240" w:lineRule="auto"/>
+        <w:rPr>
+          <w:rFonts w:eastAsia="Times New Roman" w:cs="Times New Roman" w:hint="eastAsia"/>
+          <w:sz w:val="24"/>
+          <w:szCs w:val="24"/>
+          <w:highlight w:val="yellow"/>
+        </w:rPr>
+      </w:pPr>
+      <w:proofErr w:type="gramStart"/>
+      <w:r>
+        <w:rPr>
+          <w:rFonts w:eastAsia="Times New Roman" w:cs="Times New Roman" w:hint="eastAsia"/>
+          <w:sz w:val="24"/>
+          <w:szCs w:val="24"/>
+          <w:highlight w:val="yellow"/>
+        </w:rPr>
+        <w:t>P(</w:t>
+      </w:r>
+      <w:proofErr w:type="gramEnd"/>
+      <w:r>
+        <w:rPr>
+          <w:rFonts w:eastAsia="Times New Roman" w:cs="Times New Roman" w:hint="eastAsia"/>
+          <w:sz w:val="24"/>
+          <w:szCs w:val="24"/>
+          <w:highlight w:val="yellow"/>
+        </w:rPr>
+        <w:t>A∩B∩D) = P(A)P(B)P(D),</w:t>
+      </w:r>
+    </w:p>
+    <w:p>
+      <w:pPr>
+        <w:pStyle w:val="ListParagraph"/>
+        <w:spacing w:before="100" w:beforeAutospacing="1" w:after="100" w:afterAutospacing="1" w:line="240" w:lineRule="auto"/>
+        <w:rPr>
+          <w:rFonts w:eastAsia="Times New Roman" w:cs="Times New Roman" w:hint="eastAsia"/>
+          <w:sz w:val="24"/>
+          <w:szCs w:val="24"/>
+          <w:highlight w:val="yellow"/>
+        </w:rPr>
+      </w:pPr>
+      <w:proofErr w:type="gramStart"/>
+      <w:r>
+        <w:rPr>
+          <w:rFonts w:eastAsia="Times New Roman" w:cs="Times New Roman" w:hint="eastAsia"/>
+          <w:sz w:val="24"/>
+          <w:szCs w:val="24"/>
+          <w:highlight w:val="yellow"/>
+        </w:rPr>
+        <w:t>P(</w:t>
+      </w:r>
+      <w:proofErr w:type="gramEnd"/>
+      <w:r>
+        <w:rPr>
+          <w:rFonts w:eastAsia="Times New Roman" w:cs="Times New Roman" w:hint="eastAsia"/>
+          <w:sz w:val="24"/>
+          <w:szCs w:val="24"/>
+          <w:highlight w:val="yellow"/>
+        </w:rPr>
+        <w:t>A∩C∩D) = P(A)P(C)P(D),</w:t>
+      </w:r>
+    </w:p>
+    <w:p>
+      <w:pPr>
+        <w:pStyle w:val="ListParagraph"/>
+        <w:spacing w:before="100" w:beforeAutospacing="1" w:after="100" w:afterAutospacing="1" w:line="240" w:lineRule="auto"/>
+        <w:rPr>
+          <w:rFonts w:eastAsia="Times New Roman" w:cs="Times New Roman"/>
+          <w:sz w:val="24"/>
+          <w:szCs w:val="24"/>
+          <w:highlight w:val="yellow"/>
+        </w:rPr>
+      </w:pPr>
+      <w:proofErr w:type="gramStart"/>
+      <w:r>
+        <w:rPr>
+          <w:rFonts w:eastAsia="Times New Roman" w:cs="Times New Roman" w:hint="eastAsia"/>
+          <w:sz w:val="24"/>
+          <w:szCs w:val="24"/>
+          <w:highlight w:val="yellow"/>
+        </w:rPr>
+        <w:t>P(</w:t>
+      </w:r>
+      <w:proofErr w:type="gramEnd"/>
+      <w:r>
+        <w:rPr>
+          <w:rFonts w:eastAsia="Times New Roman" w:cs="Times New Roman" w:hint="eastAsia"/>
+          <w:sz w:val="24"/>
+          <w:szCs w:val="24"/>
+          <w:highlight w:val="yellow"/>
+        </w:rPr>
+        <w:t xml:space="preserve">B∩C∩D) = P(B)P(C)P(D), </w:t>
+      </w:r>
+    </w:p>
+    <w:p>
+      <w:pPr>
+        <w:pStyle w:val="ListParagraph"/>
+        <w:spacing w:before="100" w:beforeAutospacing="1" w:after="100" w:afterAutospacing="1" w:line="240" w:lineRule="auto"/>
+        <w:rPr>
+          <w:rFonts w:eastAsia="Times New Roman" w:cs="Times New Roman" w:hint="eastAsia"/>
+          <w:sz w:val="24"/>
+          <w:szCs w:val="24"/>
+          <w:highlight w:val="yellow"/>
+        </w:rPr>
+      </w:pPr>
+      <w:r>
+        <w:rPr>
+          <w:rFonts w:eastAsia="Times New Roman" w:cs="Times New Roman" w:hint="eastAsia"/>
+          <w:sz w:val="24"/>
+          <w:szCs w:val="24"/>
+          <w:highlight w:val="yellow"/>
+        </w:rPr>
+        <w:t>P(A∩B) = P(A)P(B), P(A∩C) = P(A)P(C), P(A∩D) = P(A)P(D),</w:t>
+      </w:r>
+    </w:p>
+    <w:p>
+      <w:pPr>
+        <w:pStyle w:val="ListParagraph"/>
+        <w:spacing w:before="100" w:beforeAutospacing="1" w:after="100" w:afterAutospacing="1" w:line="240" w:lineRule="auto"/>
+        <w:rPr>
+          <w:rFonts w:eastAsia="Times New Roman" w:cs="Times New Roman"/>
+          <w:sz w:val="24"/>
+          <w:szCs w:val="24"/>
+        </w:rPr>
+      </w:pPr>
+      <w:r>
+        <w:rPr>
+          <w:rFonts w:eastAsia="Times New Roman" w:cs="Times New Roman" w:hint="eastAsia"/>
+          <w:sz w:val="24"/>
+          <w:szCs w:val="24"/>
+          <w:highlight w:val="yellow"/>
+        </w:rPr>
+        <w:t>P(B∩C) = P(B)P(C), P(B∩D) = P(B)P(D), P(C∩D) = P(C)P(D).</w:t>
+      </w:r>
+    </w:p>
+    <w:p>
+      <w:pPr>
+        <w:spacing w:before="100" w:beforeAutospacing="1" w:after="100" w:afterAutospacing="1" w:line="240" w:lineRule="auto"/>
+        <w:rPr>
+          <w:rFonts w:eastAsia="Times New Roman" w:cs="Times New Roman"/>
           <w:color w:val="000000"/>
           <w:sz w:val="24"/>
           <w:szCs w:val="24"/>
@@ -1764,7 +2644,17 @@
           <w:sz w:val="24"/>
           <w:szCs w:val="24"/>
         </w:rPr>
-        <w:t xml:space="preserve">Let X and Y </w:t>
+        <w:t xml:space="preserve">Let X and Y be two discrete random variables which are </w:t>
+      </w:r>
+      <w:r>
+        <w:rPr>
+          <w:rFonts w:eastAsia="Times New Roman" w:cs="Times New Roman"/>
+          <w:color w:val="000000"/>
+          <w:sz w:val="24"/>
+          <w:szCs w:val="24"/>
+          <w:u w:val="single"/>
+        </w:rPr>
+        <w:t xml:space="preserve">identically </w:t>
       </w:r>
       <w:proofErr w:type="gramStart"/>
       <w:r>
@@ -1773,29 +2663,11 @@
           <w:color w:val="000000"/>
           <w:sz w:val="24"/>
           <w:szCs w:val="24"/>
-        </w:rPr>
-        <w:t>be</w:t>
+          <w:u w:val="single"/>
+        </w:rPr>
+        <w:t>distributed</w:t>
       </w:r>
       <w:proofErr w:type="gramEnd"/>
-      <w:r>
-        <w:rPr>
-          <w:rFonts w:eastAsia="Times New Roman" w:cs="Times New Roman"/>
-          <w:color w:val="000000"/>
-          <w:sz w:val="24"/>
-          <w:szCs w:val="24"/>
-        </w:rPr>
-        <w:t xml:space="preserve"> two discrete random variables which are </w:t>
-      </w:r>
-      <w:r>
-        <w:rPr>
-          <w:rFonts w:eastAsia="Times New Roman" w:cs="Times New Roman"/>
-          <w:color w:val="000000"/>
-          <w:sz w:val="24"/>
-          <w:szCs w:val="24"/>
-          <w:u w:val="single"/>
-        </w:rPr>
-        <w:t>identically distributed</w:t>
-      </w:r>
       <w:r>
         <w:rPr>
           <w:rFonts w:eastAsia="Times New Roman" w:cs="Times New Roman"/>
@@ -1888,27 +2760,7 @@
           <w:sz w:val="24"/>
           <w:szCs w:val="24"/>
         </w:rPr>
-        <w:t xml:space="preserve">Show that R = </w:t>
-      </w:r>
-      <w:proofErr w:type="gramStart"/>
-      <w:r>
-        <w:rPr>
-          <w:rFonts w:eastAsia="Times New Roman" w:cs="Times New Roman"/>
-          <w:color w:val="000000"/>
-          <w:sz w:val="24"/>
-          <w:szCs w:val="24"/>
-        </w:rPr>
-        <w:t>I(</w:t>
-      </w:r>
-      <w:proofErr w:type="gramEnd"/>
-      <w:r>
-        <w:rPr>
-          <w:rFonts w:eastAsia="Times New Roman" w:cs="Times New Roman"/>
-          <w:color w:val="000000"/>
-          <w:sz w:val="24"/>
-          <w:szCs w:val="24"/>
-        </w:rPr>
-        <w:t>X,Y) / H(X)</w:t>
+        <w:t>Show that R = I(X,Y) / H(X)</w:t>
       </w:r>
       <w:bookmarkStart w:id="0" w:name="_GoBack"/>
       <w:bookmarkEnd w:id="0"/>
@@ -1935,7 +2787,6 @@
           <w:sz w:val="24"/>
           <w:szCs w:val="24"/>
         </w:rPr>
-        <w:lastRenderedPageBreak/>
         <w:t>Show that 0 &lt;= R &lt;= 1</w:t>
       </w:r>
     </w:p>
@@ -2011,7 +2862,7 @@
 </file>
 
 <file path=word/numbering.xml><?xml version="1.0" encoding="utf-8"?>
-<w:numbering xmlns:wpc="http://schemas.microsoft.com/office/word/2010/wordprocessingCanvas" xmlns:mo="http://schemas.microsoft.com/office/mac/office/2008/main" xmlns:mc="http://schemas.openxmlformats.org/markup-compatibility/2006" xmlns:mv="urn:schemas-microsoft-com:mac:vml" xmlns:o="urn:schemas-microsoft-com:office:office" xmlns:r="http://schemas.openxmlformats.org/officeDocument/2006/relationships" xmlns:m="http://schemas.openxmlformats.org/officeDocument/2006/math" xmlns:v="urn:schemas-microsoft-com:vml" xmlns:wp14="http://schemas.microsoft.com/office/word/2010/wordprocessingDrawing" xmlns:wp="http://schemas.openxmlformats.org/drawingml/2006/wordprocessingDrawing" xmlns:w10="urn:schemas-microsoft-com:office:word" xmlns:w="http://schemas.openxmlformats.org/wordprocessingml/2006/main" xmlns:w14="http://schemas.microsoft.com/office/word/2010/wordml" xmlns:wpg="http://schemas.microsoft.com/office/word/2010/wordprocessingGroup" xmlns:wpi="http://schemas.microsoft.com/office/word/2010/wordprocessingInk" xmlns:wne="http://schemas.microsoft.com/office/word/2006/wordml" xmlns:wps="http://schemas.microsoft.com/office/word/2010/wordprocessingShape" mc:Ignorable="w14 wp14">
+<w:numbering xmlns:ve="http://schemas.openxmlformats.org/markup-compatibility/2006" xmlns:o="urn:schemas-microsoft-com:office:office" xmlns:r="http://schemas.openxmlformats.org/officeDocument/2006/relationships" xmlns:m="http://schemas.openxmlformats.org/officeDocument/2006/math" xmlns:v="urn:schemas-microsoft-com:vml" xmlns:wp="http://schemas.openxmlformats.org/drawingml/2006/wordprocessingDrawing" xmlns:w10="urn:schemas-microsoft-com:office:word" xmlns:w="http://schemas.openxmlformats.org/wordprocessingml/2006/main" xmlns:wne="http://schemas.microsoft.com/office/word/2006/wordml">
   <w:abstractNum w:abstractNumId="0">
     <w:nsid w:val="0A173ED8"/>
     <w:multiLevelType w:val="multilevel"/>
@@ -4220,7 +5071,7 @@
 </file>
 
 <file path=word/styles.xml><?xml version="1.0" encoding="utf-8"?>
-<w:styles xmlns:mc="http://schemas.openxmlformats.org/markup-compatibility/2006" xmlns:r="http://schemas.openxmlformats.org/officeDocument/2006/relationships" xmlns:w="http://schemas.openxmlformats.org/wordprocessingml/2006/main" xmlns:w14="http://schemas.microsoft.com/office/word/2010/wordml" mc:Ignorable="w14">
+<w:styles xmlns:r="http://schemas.openxmlformats.org/officeDocument/2006/relationships" xmlns:w="http://schemas.openxmlformats.org/wordprocessingml/2006/main">
   <w:docDefaults>
     <w:rPrDefault>
       <w:rPr>
@@ -4236,7 +5087,7 @@
       </w:pPr>
     </w:pPrDefault>
   </w:docDefaults>
-  <w:latentStyles w:defLockedState="0" w:defUIPriority="99" w:defSemiHidden="1" w:defUnhideWhenUsed="1" w:defQFormat="0" w:count="276">
+  <w:latentStyles w:defLockedState="0" w:defUIPriority="99" w:defSemiHidden="1" w:defUnhideWhenUsed="1" w:defQFormat="0" w:count="267">
     <w:lsdException w:name="Normal" w:semiHidden="0" w:uiPriority="0" w:unhideWhenUsed="0" w:qFormat="1"/>
     <w:lsdException w:name="heading 1" w:semiHidden="0" w:uiPriority="9" w:unhideWhenUsed="0" w:qFormat="1"/>
     <w:lsdException w:name="heading 2" w:uiPriority="9" w:qFormat="1"/>
@@ -4378,6 +5229,7 @@
   <w:style w:type="paragraph" w:default="1" w:styleId="Normal">
     <w:name w:val="Normal"/>
     <w:qFormat/>
+    <w:rsid w:val="00772655"/>
   </w:style>
   <w:style w:type="paragraph" w:styleId="Heading1">
     <w:name w:val="heading 1"/>
@@ -4413,6 +5265,7 @@
     <w:uiPriority w:val="99"/>
     <w:semiHidden/>
     <w:unhideWhenUsed/>
+    <w:qFormat/>
     <w:tblPr>
       <w:tblInd w:w="0" w:type="dxa"/>
       <w:tblCellMar>
@@ -5382,4 +6235,16 @@
   <a:objectDefaults/>
   <a:extraClrSchemeLst/>
 </a:theme>
+</file>
+
+<file path=customXml/item1.xml><?xml version="1.0" encoding="utf-8"?>
+<b:Sources xmlns:b="http://schemas.openxmlformats.org/officeDocument/2006/bibliography" xmlns="http://schemas.openxmlformats.org/officeDocument/2006/bibliography" SelectedStyle="\APA.XSL" StyleName="APA Fifth Edition"/>
+</file>
+
+<file path=customXml/itemProps1.xml><?xml version="1.0" encoding="utf-8"?>
+<ds:datastoreItem xmlns:ds="http://schemas.openxmlformats.org/officeDocument/2006/customXml" ds:itemID="{9CC6C21C-1AE6-40EE-81C0-17606528546C}">
+  <ds:schemaRefs>
+    <ds:schemaRef ds:uri="http://schemas.openxmlformats.org/officeDocument/2006/bibliography"/>
+  </ds:schemaRefs>
+</ds:datastoreItem>
 </file>
</xml_diff>